<commit_message>
updates to late policy
</commit_message>
<xml_diff>
--- a/TechComm/semester/2024-01-Spring/ShortGuide2TW-Spring24.docx
+++ b/TechComm/semester/2024-01-Spring/ShortGuide2TW-Spring24.docx
@@ -6714,7 +6714,7 @@
                 <w:color w:val="861F41"/>
               </w:rPr>
               <w:drawing>
-                <wp:inline distT="0" distB="0" distL="0" distR="0" wp14:anchorId="3EE71D36" wp14:editId="542D3048">
+                <wp:inline distT="0" distB="0" distL="0" distR="0" wp14:anchorId="3EE71D36" wp14:editId="2B436B14">
                   <wp:extent cx="821055" cy="566420"/>
                   <wp:effectExtent l="0" t="0" r="0" b="5080"/>
                   <wp:docPr id="38" name="Picture 38">
@@ -6912,7 +6912,7 @@
                 <w:color w:val="861F41"/>
               </w:rPr>
               <w:drawing>
-                <wp:inline distT="0" distB="0" distL="0" distR="0" wp14:anchorId="40421C3F" wp14:editId="10FCFAC6">
+                <wp:inline distT="0" distB="0" distL="0" distR="0" wp14:anchorId="40421C3F" wp14:editId="3A8213EE">
                   <wp:extent cx="831850" cy="575945"/>
                   <wp:effectExtent l="38100" t="38100" r="25400" b="52705"/>
                   <wp:docPr id="40" name="Picture 40">
@@ -7205,6 +7205,31 @@
               <w:t>the week.</w:t>
             </w:r>
           </w:p>
+          <w:p>
+            <w:pPr>
+              <w:pStyle w:val="bulletwithbottomspace"/>
+              <w:spacing w:before="120"/>
+              <w:cnfStyle w:val="000000100000" w:firstRow="0" w:lastRow="0" w:firstColumn="0" w:lastColumn="0" w:oddVBand="0" w:evenVBand="0" w:oddHBand="1" w:evenHBand="0" w:firstRowFirstColumn="0" w:firstRowLastColumn="0" w:lastRowFirstColumn="0" w:lastRowLastColumn="0"/>
+              <w:rPr>
+                <w:bCs/>
+                <w:color w:val="auto"/>
+              </w:rPr>
+            </w:pPr>
+            <w:r>
+              <w:rPr>
+                <w:bCs/>
+                <w:color w:val="auto"/>
+              </w:rPr>
+              <w:t xml:space="preserve">Check in with your group on Teams </w:t>
+            </w:r>
+            <w:r>
+              <w:rPr>
+                <w:bCs/>
+                <w:color w:val="auto"/>
+              </w:rPr>
+              <w:t>to ensure you’re up-to-date and ready for next week.</w:t>
+            </w:r>
+          </w:p>
         </w:tc>
         <w:tc>
           <w:tcPr>
@@ -7408,16 +7433,16 @@
         </w:tc>
       </w:tr>
     </w:tbl>
+    <w:bookmarkStart w:id="53" w:name="_Due_Dates_&amp;"/>
+    <w:bookmarkStart w:id="54" w:name="_Toc104155369"/>
+    <w:bookmarkStart w:id="55" w:name="_Toc143400624"/>
+    <w:bookmarkEnd w:id="49"/>
+    <w:bookmarkEnd w:id="50"/>
+    <w:bookmarkEnd w:id="53"/>
     <w:p>
       <w:pPr>
         <w:pStyle w:val="Heading1"/>
       </w:pPr>
-      <w:bookmarkStart w:id="53" w:name="_Due_Dates_&amp;"/>
-      <w:bookmarkStart w:id="54" w:name="_Toc104155369"/>
-      <w:bookmarkStart w:id="55" w:name="_Toc143400624"/>
-      <w:bookmarkEnd w:id="49"/>
-      <w:bookmarkEnd w:id="50"/>
-      <w:bookmarkEnd w:id="53"/>
       <w:r>
         <w:rPr>
           <w:rFonts w:ascii="Acherus Grotesque Medium" w:hAnsi="Acherus Grotesque Medium"/>
@@ -7881,15 +7906,92 @@
     <w:p>
       <w:pPr>
         <w:spacing w:after="80"/>
+        <w:ind w:right="-180"/>
         <w:rPr>
           <w:shd w:val="clear" w:color="auto" w:fill="FFFFFF"/>
         </w:rPr>
       </w:pPr>
       <w:r>
         <w:rPr>
+          <w:noProof/>
           <w:shd w:val="clear" w:color="auto" w:fill="FFFFFF"/>
         </w:rPr>
-        <w:t xml:space="preserve">If you turn in your work during the Grace Period, Canvas will mark the activity as </w:t>
+        <w:drawing>
+          <wp:anchor distT="0" distB="0" distL="114300" distR="114300" simplePos="0" relativeHeight="251844608" behindDoc="1" locked="0" layoutInCell="1" allowOverlap="1" wp14:anchorId="7E56831A" wp14:editId="03B0070F">
+            <wp:simplePos x="0" y="0"/>
+            <wp:positionH relativeFrom="column">
+              <wp:posOffset>0</wp:posOffset>
+            </wp:positionH>
+            <wp:positionV relativeFrom="paragraph">
+              <wp:posOffset>3175</wp:posOffset>
+            </wp:positionV>
+            <wp:extent cx="304800" cy="304800"/>
+            <wp:effectExtent l="0" t="0" r="0" b="0"/>
+            <wp:wrapSquare wrapText="bothSides"/>
+            <wp:docPr id="1445320604" name="Graphic 1"/>
+            <wp:cNvGraphicFramePr>
+              <a:graphicFrameLocks xmlns:a="http://schemas.openxmlformats.org/drawingml/2006/main" noChangeAspect="1"/>
+            </wp:cNvGraphicFramePr>
+            <a:graphic xmlns:a="http://schemas.openxmlformats.org/drawingml/2006/main">
+              <a:graphicData uri="http://schemas.openxmlformats.org/drawingml/2006/picture">
+                <pic:pic xmlns:pic="http://schemas.openxmlformats.org/drawingml/2006/picture">
+                  <pic:nvPicPr>
+                    <pic:cNvPr id="1445320604" name=""/>
+                    <pic:cNvPicPr/>
+                  </pic:nvPicPr>
+                  <pic:blipFill>
+                    <a:blip r:embed="rId53" cstate="print">
+                      <a:extLst>
+                        <a:ext uri="{28A0092B-C50C-407E-A947-70E740481C1C}">
+                          <a14:useLocalDpi xmlns:a14="http://schemas.microsoft.com/office/drawing/2010/main" val="0"/>
+                        </a:ext>
+                        <a:ext uri="{96DAC541-7B7A-43D3-8B79-37D633B846F1}">
+                          <asvg:svgBlip xmlns:asvg="http://schemas.microsoft.com/office/drawing/2016/SVG/main" r:embed="rId54"/>
+                        </a:ext>
+                      </a:extLst>
+                    </a:blip>
+                    <a:stretch>
+                      <a:fillRect/>
+                    </a:stretch>
+                  </pic:blipFill>
+                  <pic:spPr>
+                    <a:xfrm>
+                      <a:off x="0" y="0"/>
+                      <a:ext cx="304800" cy="304800"/>
+                    </a:xfrm>
+                    <a:prstGeom prst="rect">
+                      <a:avLst/>
+                    </a:prstGeom>
+                  </pic:spPr>
+                </pic:pic>
+              </a:graphicData>
+            </a:graphic>
+            <wp14:sizeRelH relativeFrom="page">
+              <wp14:pctWidth>0</wp14:pctWidth>
+            </wp14:sizeRelH>
+            <wp14:sizeRelV relativeFrom="page">
+              <wp14:pctHeight>0</wp14:pctHeight>
+            </wp14:sizeRelV>
+          </wp:anchor>
+        </w:drawing>
+      </w:r>
+      <w:r>
+        <w:rPr>
+          <w:shd w:val="clear" w:color="auto" w:fill="FFFFFF"/>
+        </w:rPr>
+        <w:t xml:space="preserve">If you turn in your work during the Grace Period, Canvas will mark </w:t>
+      </w:r>
+      <w:r>
+        <w:rPr>
+          <w:shd w:val="clear" w:color="auto" w:fill="FFFFFF"/>
+        </w:rPr>
+        <w:t>your work</w:t>
+      </w:r>
+      <w:r>
+        <w:rPr>
+          <w:shd w:val="clear" w:color="auto" w:fill="FFFFFF"/>
+        </w:rPr>
+        <w:t xml:space="preserve"> as </w:t>
       </w:r>
       <w:r>
         <w:rPr>
@@ -7960,7 +8062,13 @@
         <w:t xml:space="preserve">Most work in this course has a grace period, but there are exceptions. </w:t>
       </w:r>
       <w:r>
-        <w:t>Group work must follow the group’s established deadlines</w:t>
+        <w:t xml:space="preserve">Group work must follow </w:t>
+      </w:r>
+      <w:r>
+        <w:t>your</w:t>
+      </w:r>
+      <w:r>
+        <w:t xml:space="preserve"> group’s established deadlines</w:t>
       </w:r>
       <w:r>
         <w:t xml:space="preserve">. </w:t>
@@ -8193,7 +8301,7 @@
                           <pic:cNvPicPr/>
                         </pic:nvPicPr>
                         <pic:blipFill>
-                          <a:blip r:embed="rId53">
+                          <a:blip r:embed="rId55">
                             <a:extLst>
                               <a:ext uri="{28A0092B-C50C-407E-A947-70E740481C1C}">
                                 <a14:useLocalDpi xmlns:a14="http://schemas.microsoft.com/office/drawing/2010/main" val="0"/>
@@ -8327,7 +8435,7 @@
                           <pic:cNvPicPr/>
                         </pic:nvPicPr>
                         <pic:blipFill>
-                          <a:blip r:embed="rId53">
+                          <a:blip r:embed="rId55">
                             <a:extLst>
                               <a:ext uri="{28A0092B-C50C-407E-A947-70E740481C1C}">
                                 <a14:useLocalDpi xmlns:a14="http://schemas.microsoft.com/office/drawing/2010/main" val="0"/>
@@ -8401,6 +8509,20 @@
               </w:rPr>
               <w:t>, Individual</w:t>
             </w:r>
+            <w:r>
+              <w:rPr>
+                <w:b w:val="0"/>
+                <w:bCs w:val="0"/>
+              </w:rPr>
+              <w:t xml:space="preserve">, </w:t>
+            </w:r>
+            <w:r>
+              <w:rPr>
+                <w:b w:val="0"/>
+                <w:bCs w:val="0"/>
+              </w:rPr>
+              <w:t>&amp; Other Weekly Activities</w:t>
+            </w:r>
           </w:p>
         </w:tc>
         <w:tc>
@@ -8416,7 +8538,16 @@
                 <w:szCs w:val="24"/>
               </w:rPr>
             </w:pPr>
-            <w:r>
+          </w:p>
+        </w:tc>
+        <w:tc>
+          <w:tcPr>
+            <w:tcW w:w="2250" w:type="dxa"/>
+          </w:tcPr>
+          <w:p>
+            <w:pPr>
+              <w:jc w:val="center"/>
+              <w:cnfStyle w:val="000000100000" w:firstRow="0" w:lastRow="0" w:firstColumn="0" w:lastColumn="0" w:oddVBand="0" w:evenVBand="0" w:oddHBand="1" w:evenHBand="0" w:firstRowFirstColumn="0" w:firstRowLastColumn="0" w:lastRowFirstColumn="0" w:lastRowLastColumn="0"/>
               <w:rPr>
                 <w:rFonts w:ascii="Segoe UI Symbol" w:hAnsi="Segoe UI Symbol" w:cs="Segoe UI Symbol"/>
                 <w:b/>
@@ -8425,8 +8556,18 @@
                 <w:sz w:val="24"/>
                 <w:szCs w:val="24"/>
               </w:rPr>
+            </w:pPr>
+            <w:r>
+              <w:rPr>
+                <w:rFonts w:ascii="Segoe UI Symbol" w:hAnsi="Segoe UI Symbol" w:cs="Segoe UI Symbol"/>
+                <w:b/>
+                <w:bCs/>
+                <w:noProof/>
+                <w:sz w:val="24"/>
+                <w:szCs w:val="24"/>
+              </w:rPr>
               <w:drawing>
-                <wp:inline distT="0" distB="0" distL="0" distR="0" wp14:anchorId="0E3440A7" wp14:editId="7DE92F59">
+                <wp:inline distT="0" distB="0" distL="0" distR="0" wp14:anchorId="7F429FCC" wp14:editId="39F9589C">
                   <wp:extent cx="192024" cy="192024"/>
                   <wp:effectExtent l="0" t="0" r="0" b="0"/>
                   <wp:docPr id="45" name="Picture 45" descr="Yes"/>
@@ -8441,7 +8582,7 @@
                           <pic:cNvPicPr/>
                         </pic:nvPicPr>
                         <pic:blipFill>
-                          <a:blip r:embed="rId53">
+                          <a:blip r:embed="rId55">
                             <a:extLst>
                               <a:ext uri="{28A0092B-C50C-407E-A947-70E740481C1C}">
                                 <a14:useLocalDpi xmlns:a14="http://schemas.microsoft.com/office/drawing/2010/main" val="0"/>
@@ -8467,35 +8608,6 @@
                 </wp:inline>
               </w:drawing>
             </w:r>
-            <w:r>
-              <w:rPr>
-                <w:b/>
-                <w:color w:val="auto"/>
-                <w:position w:val="12"/>
-                <w:sz w:val="24"/>
-                <w:szCs w:val="24"/>
-              </w:rPr>
-              <w:t>*</w:t>
-            </w:r>
-          </w:p>
-        </w:tc>
-        <w:tc>
-          <w:tcPr>
-            <w:tcW w:w="2250" w:type="dxa"/>
-          </w:tcPr>
-          <w:p>
-            <w:pPr>
-              <w:jc w:val="center"/>
-              <w:cnfStyle w:val="000000100000" w:firstRow="0" w:lastRow="0" w:firstColumn="0" w:lastColumn="0" w:oddVBand="0" w:evenVBand="0" w:oddHBand="1" w:evenHBand="0" w:firstRowFirstColumn="0" w:firstRowLastColumn="0" w:lastRowFirstColumn="0" w:lastRowLastColumn="0"/>
-              <w:rPr>
-                <w:rFonts w:ascii="Segoe UI Symbol" w:hAnsi="Segoe UI Symbol" w:cs="Segoe UI Symbol"/>
-                <w:b/>
-                <w:bCs/>
-                <w:noProof/>
-                <w:sz w:val="24"/>
-                <w:szCs w:val="24"/>
-              </w:rPr>
-            </w:pPr>
           </w:p>
         </w:tc>
         <w:tc>
@@ -8590,7 +8702,7 @@
                           <pic:cNvPicPr/>
                         </pic:nvPicPr>
                         <pic:blipFill>
-                          <a:blip r:embed="rId53">
+                          <a:blip r:embed="rId55">
                             <a:extLst>
                               <a:ext uri="{28A0092B-C50C-407E-A947-70E740481C1C}">
                                 <a14:useLocalDpi xmlns:a14="http://schemas.microsoft.com/office/drawing/2010/main" val="0"/>
@@ -8664,20 +8776,6 @@
               </w:rPr>
               <w:t>Checks</w:t>
             </w:r>
-            <w:r>
-              <w:rPr>
-                <w:b w:val="0"/>
-                <w:bCs w:val="0"/>
-              </w:rPr>
-              <w:t xml:space="preserve"> &amp; Other </w:t>
-            </w:r>
-            <w:r>
-              <w:rPr>
-                <w:b w:val="0"/>
-                <w:bCs w:val="0"/>
-              </w:rPr>
-              <w:t>Weekly Activities</w:t>
-            </w:r>
           </w:p>
         </w:tc>
         <w:tc>
@@ -8719,7 +8817,7 @@
                           <pic:cNvPicPr/>
                         </pic:nvPicPr>
                         <pic:blipFill>
-                          <a:blip r:embed="rId53">
+                          <a:blip r:embed="rId55">
                             <a:extLst>
                               <a:ext uri="{28A0092B-C50C-407E-A947-70E740481C1C}">
                                 <a14:useLocalDpi xmlns:a14="http://schemas.microsoft.com/office/drawing/2010/main" val="0"/>
@@ -8879,7 +8977,7 @@
                           <pic:cNvPicPr/>
                         </pic:nvPicPr>
                         <pic:blipFill>
-                          <a:blip r:embed="rId53">
+                          <a:blip r:embed="rId55">
                             <a:extLst>
                               <a:ext uri="{28A0092B-C50C-407E-A947-70E740481C1C}">
                                 <a14:useLocalDpi xmlns:a14="http://schemas.microsoft.com/office/drawing/2010/main" val="0"/>
@@ -9042,7 +9140,7 @@
                           <pic:cNvPicPr/>
                         </pic:nvPicPr>
                         <pic:blipFill>
-                          <a:blip r:embed="rId53">
+                          <a:blip r:embed="rId55">
                             <a:extLst>
                               <a:ext uri="{28A0092B-C50C-407E-A947-70E740481C1C}">
                                 <a14:useLocalDpi xmlns:a14="http://schemas.microsoft.com/office/drawing/2010/main" val="0"/>
@@ -9358,7 +9456,7 @@
                     </pic:cNvPicPr>
                   </pic:nvPicPr>
                   <pic:blipFill>
-                    <a:blip r:embed="rId54" cstate="print">
+                    <a:blip r:embed="rId56" cstate="print">
                       <a:extLst>
                         <a:ext uri="{28A0092B-C50C-407E-A947-70E740481C1C}">
                           <a14:useLocalDpi xmlns:a14="http://schemas.microsoft.com/office/drawing/2010/main" val="0"/>
@@ -9469,7 +9567,7 @@
           <w:noProof/>
         </w:rPr>
         <w:drawing>
-          <wp:anchor distT="0" distB="0" distL="114300" distR="114300" simplePos="0" relativeHeight="251836416" behindDoc="1" locked="0" layoutInCell="1" allowOverlap="1" wp14:anchorId="4A19EE0C" wp14:editId="2FD17186">
+          <wp:anchor distT="0" distB="0" distL="114300" distR="114300" simplePos="0" relativeHeight="251836416" behindDoc="1" locked="0" layoutInCell="1" allowOverlap="1" wp14:anchorId="4A19EE0C" wp14:editId="60EB35F6">
             <wp:simplePos x="0" y="0"/>
             <wp:positionH relativeFrom="column">
               <wp:posOffset>5494655</wp:posOffset>
@@ -9513,7 +9611,7 @@
                     <pic:cNvPicPr/>
                   </pic:nvPicPr>
                   <pic:blipFill rotWithShape="1">
-                    <a:blip r:embed="rId55" cstate="print">
+                    <a:blip r:embed="rId57" cstate="print">
                       <a:extLst>
                         <a:ext uri="{28A0092B-C50C-407E-A947-70E740481C1C}">
                           <a14:useLocalDpi xmlns:a14="http://schemas.microsoft.com/office/drawing/2010/main" val="0"/>
@@ -9649,7 +9747,7 @@
                     <pic:cNvPicPr/>
                   </pic:nvPicPr>
                   <pic:blipFill>
-                    <a:blip r:embed="rId56" cstate="print">
+                    <a:blip r:embed="rId58" cstate="print">
                       <a:extLst>
                         <a:ext uri="{28A0092B-C50C-407E-A947-70E740481C1C}">
                           <a14:useLocalDpi xmlns:a14="http://schemas.microsoft.com/office/drawing/2010/main" val="0"/>
@@ -9889,7 +9987,7 @@
                     <pic:cNvPicPr/>
                   </pic:nvPicPr>
                   <pic:blipFill rotWithShape="1">
-                    <a:blip r:embed="rId57" cstate="print">
+                    <a:blip r:embed="rId59" cstate="print">
                       <a:extLst>
                         <a:ext uri="{28A0092B-C50C-407E-A947-70E740481C1C}">
                           <a14:useLocalDpi xmlns:a14="http://schemas.microsoft.com/office/drawing/2010/main" val="0"/>
@@ -10037,7 +10135,7 @@
                     <pic:cNvPicPr/>
                   </pic:nvPicPr>
                   <pic:blipFill>
-                    <a:blip r:embed="rId58" cstate="print">
+                    <a:blip r:embed="rId60" cstate="print">
                       <a:extLst>
                         <a:ext uri="{28A0092B-C50C-407E-A947-70E740481C1C}">
                           <a14:useLocalDpi xmlns:a14="http://schemas.microsoft.com/office/drawing/2010/main" val="0"/>
@@ -10218,7 +10316,7 @@
                     <pic:cNvPicPr/>
                   </pic:nvPicPr>
                   <pic:blipFill>
-                    <a:blip r:embed="rId59" cstate="print">
+                    <a:blip r:embed="rId61" cstate="print">
                       <a:extLst>
                         <a:ext uri="{28A0092B-C50C-407E-A947-70E740481C1C}">
                           <a14:useLocalDpi xmlns:a14="http://schemas.microsoft.com/office/drawing/2010/main" val="0"/>
@@ -10351,7 +10449,7 @@
                     <pic:cNvPicPr/>
                   </pic:nvPicPr>
                   <pic:blipFill>
-                    <a:blip r:embed="rId60" cstate="print"/>
+                    <a:blip r:embed="rId62" cstate="print"/>
                     <a:stretch>
                       <a:fillRect/>
                     </a:stretch>
@@ -10380,7 +10478,7 @@
       <w:r>
         <w:t xml:space="preserve">The Preview Announcement for the current week will be listed at the top of the </w:t>
       </w:r>
-      <w:hyperlink r:id="rId61" w:history="1">
+      <w:hyperlink r:id="rId63" w:history="1">
         <w:r>
           <w:rPr>
             <w:rStyle w:val="Hyperlink"/>
@@ -10399,7 +10497,7 @@
       <w:r>
         <w:t xml:space="preserve">Depending upon how you set up your </w:t>
       </w:r>
-      <w:hyperlink r:id="rId62" w:history="1">
+      <w:hyperlink r:id="rId64" w:history="1">
         <w:r>
           <w:rPr>
             <w:rStyle w:val="Hyperlink"/>
@@ -10535,7 +10633,7 @@
                     <pic:cNvPicPr/>
                   </pic:nvPicPr>
                   <pic:blipFill>
-                    <a:blip r:embed="rId63" cstate="print">
+                    <a:blip r:embed="rId65" cstate="print">
                       <a:extLst>
                         <a:ext uri="{28A0092B-C50C-407E-A947-70E740481C1C}">
                           <a14:useLocalDpi xmlns:a14="http://schemas.microsoft.com/office/drawing/2010/main" val="0"/>
@@ -10785,13 +10883,13 @@
                     <pic:cNvPicPr/>
                   </pic:nvPicPr>
                   <pic:blipFill>
-                    <a:blip r:embed="rId64">
+                    <a:blip r:embed="rId66">
                       <a:extLst>
                         <a:ext uri="{28A0092B-C50C-407E-A947-70E740481C1C}">
                           <a14:useLocalDpi xmlns:a14="http://schemas.microsoft.com/office/drawing/2010/main" val="0"/>
                         </a:ext>
                         <a:ext uri="{96DAC541-7B7A-43D3-8B79-37D633B846F1}">
-                          <asvg:svgBlip xmlns:asvg="http://schemas.microsoft.com/office/drawing/2016/SVG/main" r:embed="rId65"/>
+                          <asvg:svgBlip xmlns:asvg="http://schemas.microsoft.com/office/drawing/2016/SVG/main" r:embed="rId67"/>
                         </a:ext>
                       </a:extLst>
                     </a:blip>
@@ -10938,7 +11036,7 @@
                     <pic:cNvPicPr/>
                   </pic:nvPicPr>
                   <pic:blipFill>
-                    <a:blip r:embed="rId66" cstate="print">
+                    <a:blip r:embed="rId68" cstate="print">
                       <a:extLst>
                         <a:ext uri="{28A0092B-C50C-407E-A947-70E740481C1C}">
                           <a14:useLocalDpi xmlns:a14="http://schemas.microsoft.com/office/drawing/2010/main" val="0"/>
@@ -11043,7 +11141,7 @@
       <w:r>
         <w:t xml:space="preserve">Follows the </w:t>
       </w:r>
-      <w:hyperlink r:id="rId67" w:history="1">
+      <w:hyperlink r:id="rId69" w:history="1">
         <w:r>
           <w:rPr>
             <w:rStyle w:val="Hyperlink"/>
@@ -11057,7 +11155,7 @@
       <w:r>
         <w:t xml:space="preserve">the </w:t>
       </w:r>
-      <w:hyperlink r:id="rId68" w:history="1">
+      <w:hyperlink r:id="rId70" w:history="1">
         <w:r>
           <w:rPr>
             <w:rStyle w:val="Hyperlink"/>
@@ -11173,7 +11271,7 @@
                     <pic:cNvPicPr/>
                   </pic:nvPicPr>
                   <pic:blipFill>
-                    <a:blip r:embed="rId69" cstate="print">
+                    <a:blip r:embed="rId71" cstate="print">
                       <a:extLst>
                         <a:ext uri="{28A0092B-C50C-407E-A947-70E740481C1C}">
                           <a14:useLocalDpi xmlns:a14="http://schemas.microsoft.com/office/drawing/2010/main" val="0"/>
@@ -11272,7 +11370,7 @@
       <w:r>
         <w:t xml:space="preserve">Does not follow the </w:t>
       </w:r>
-      <w:hyperlink r:id="rId70" w:history="1">
+      <w:hyperlink r:id="rId72" w:history="1">
         <w:r>
           <w:rPr>
             <w:rStyle w:val="Hyperlink"/>
@@ -11283,7 +11381,7 @@
       <w:r>
         <w:t xml:space="preserve"> and the </w:t>
       </w:r>
-      <w:hyperlink r:id="rId71" w:history="1">
+      <w:hyperlink r:id="rId73" w:history="1">
         <w:r>
           <w:rPr>
             <w:rStyle w:val="Hyperlink"/>
@@ -14241,13 +14339,13 @@
                     <pic:cNvPicPr/>
                   </pic:nvPicPr>
                   <pic:blipFill>
-                    <a:blip r:embed="rId72">
+                    <a:blip r:embed="rId74">
                       <a:extLst>
                         <a:ext uri="{28A0092B-C50C-407E-A947-70E740481C1C}">
                           <a14:useLocalDpi xmlns:a14="http://schemas.microsoft.com/office/drawing/2010/main" val="0"/>
                         </a:ext>
                         <a:ext uri="{96DAC541-7B7A-43D3-8B79-37D633B846F1}">
-                          <asvg:svgBlip xmlns:asvg="http://schemas.microsoft.com/office/drawing/2016/SVG/main" r:embed="rId73"/>
+                          <asvg:svgBlip xmlns:asvg="http://schemas.microsoft.com/office/drawing/2016/SVG/main" r:embed="rId75"/>
                         </a:ext>
                       </a:extLst>
                     </a:blip>
@@ -14634,7 +14732,7 @@
                     <pic:cNvPicPr/>
                   </pic:nvPicPr>
                   <pic:blipFill>
-                    <a:blip r:embed="rId74" cstate="print">
+                    <a:blip r:embed="rId76" cstate="print">
                       <a:extLst>
                         <a:ext uri="{28A0092B-C50C-407E-A947-70E740481C1C}">
                           <a14:useLocalDpi xmlns:a14="http://schemas.microsoft.com/office/drawing/2010/main" val="0"/>
@@ -14797,7 +14895,7 @@
                     <pic:cNvPicPr/>
                   </pic:nvPicPr>
                   <pic:blipFill>
-                    <a:blip r:embed="rId75" cstate="print">
+                    <a:blip r:embed="rId77" cstate="print">
                       <a:extLst>
                         <a:ext uri="{28A0092B-C50C-407E-A947-70E740481C1C}">
                           <a14:useLocalDpi xmlns:a14="http://schemas.microsoft.com/office/drawing/2010/main" val="0"/>
@@ -14958,7 +15056,7 @@
                     <pic:cNvPicPr/>
                   </pic:nvPicPr>
                   <pic:blipFill>
-                    <a:blip r:embed="rId76" cstate="print">
+                    <a:blip r:embed="rId78" cstate="print">
                       <a:extLst>
                         <a:ext uri="{28A0092B-C50C-407E-A947-70E740481C1C}">
                           <a14:useLocalDpi xmlns:a14="http://schemas.microsoft.com/office/drawing/2010/main" val="0"/>
@@ -15101,7 +15199,7 @@
                     <pic:cNvPicPr/>
                   </pic:nvPicPr>
                   <pic:blipFill>
-                    <a:blip r:embed="rId77" cstate="print">
+                    <a:blip r:embed="rId79" cstate="print">
                       <a:extLst>
                         <a:ext uri="{28A0092B-C50C-407E-A947-70E740481C1C}">
                           <a14:useLocalDpi xmlns:a14="http://schemas.microsoft.com/office/drawing/2010/main" val="0"/>
@@ -15226,7 +15324,7 @@
                     <pic:cNvPicPr/>
                   </pic:nvPicPr>
                   <pic:blipFill>
-                    <a:blip r:embed="rId78" cstate="print">
+                    <a:blip r:embed="rId80" cstate="print">
                       <a:extLst>
                         <a:ext uri="{28A0092B-C50C-407E-A947-70E740481C1C}">
                           <a14:useLocalDpi xmlns:a14="http://schemas.microsoft.com/office/drawing/2010/main" val="0"/>
@@ -15405,7 +15503,7 @@
                     <pic:cNvPicPr/>
                   </pic:nvPicPr>
                   <pic:blipFill>
-                    <a:blip r:embed="rId79" cstate="print">
+                    <a:blip r:embed="rId81" cstate="print">
                       <a:extLst>
                         <a:ext uri="{28A0092B-C50C-407E-A947-70E740481C1C}">
                           <a14:useLocalDpi xmlns:a14="http://schemas.microsoft.com/office/drawing/2010/main" val="0"/>
@@ -15615,7 +15713,7 @@
                           <pic:cNvPicPr/>
                         </pic:nvPicPr>
                         <pic:blipFill>
-                          <a:blip r:embed="rId80" cstate="print">
+                          <a:blip r:embed="rId82" cstate="print">
                             <a:extLst>
                               <a:ext uri="{28A0092B-C50C-407E-A947-70E740481C1C}">
                                 <a14:useLocalDpi xmlns:a14="http://schemas.microsoft.com/office/drawing/2010/main" val="0"/>
@@ -15734,7 +15832,7 @@
                           <pic:cNvPicPr/>
                         </pic:nvPicPr>
                         <pic:blipFill>
-                          <a:blip r:embed="rId81">
+                          <a:blip r:embed="rId83">
                             <a:extLst>
                               <a:ext uri="{28A0092B-C50C-407E-A947-70E740481C1C}">
                                 <a14:useLocalDpi xmlns:a14="http://schemas.microsoft.com/office/drawing/2010/main" val="0"/>
@@ -15819,7 +15917,7 @@
               </w:rPr>
               <w:t xml:space="preserve"> Alternately, you can </w:t>
             </w:r>
-            <w:hyperlink r:id="rId82" w:history="1">
+            <w:hyperlink r:id="rId84" w:history="1">
               <w:r>
                 <w:rPr>
                   <w:rStyle w:val="Hyperlink"/>
@@ -15900,7 +15998,7 @@
                           <pic:cNvPicPr/>
                         </pic:nvPicPr>
                         <pic:blipFill>
-                          <a:blip r:embed="rId83" cstate="print">
+                          <a:blip r:embed="rId85" cstate="print">
                             <a:extLst>
                               <a:ext uri="{28A0092B-C50C-407E-A947-70E740481C1C}">
                                 <a14:useLocalDpi xmlns:a14="http://schemas.microsoft.com/office/drawing/2010/main" val="0"/>
@@ -16078,7 +16176,7 @@
                           <pic:cNvPicPr/>
                         </pic:nvPicPr>
                         <pic:blipFill>
-                          <a:blip r:embed="rId84" cstate="print">
+                          <a:blip r:embed="rId86" cstate="print">
                             <a:extLst>
                               <a:ext uri="{28A0092B-C50C-407E-A947-70E740481C1C}">
                                 <a14:useLocalDpi xmlns:a14="http://schemas.microsoft.com/office/drawing/2010/main" val="0"/>
@@ -16252,7 +16350,7 @@
                           <pic:cNvPicPr/>
                         </pic:nvPicPr>
                         <pic:blipFill>
-                          <a:blip r:embed="rId85" cstate="print">
+                          <a:blip r:embed="rId87" cstate="print">
                             <a:extLst>
                               <a:ext uri="{28A0092B-C50C-407E-A947-70E740481C1C}">
                                 <a14:useLocalDpi xmlns:a14="http://schemas.microsoft.com/office/drawing/2010/main" val="0"/>
@@ -16374,7 +16472,7 @@
               </w:rPr>
               <w:t xml:space="preserve">, use the </w:t>
             </w:r>
-            <w:hyperlink r:id="rId86" w:history="1">
+            <w:hyperlink r:id="rId88" w:history="1">
               <w:r>
                 <w:rPr>
                   <w:rStyle w:val="Hyperlink"/>
@@ -16505,7 +16603,7 @@
                     <pic:cNvPicPr/>
                   </pic:nvPicPr>
                   <pic:blipFill>
-                    <a:blip r:embed="rId87">
+                    <a:blip r:embed="rId89">
                       <a:duotone>
                         <a:schemeClr val="accent1">
                           <a:shade val="45000"/>
@@ -16538,7 +16636,7 @@
       <w:r>
         <w:t xml:space="preserve">Post your general questions in the </w:t>
       </w:r>
-      <w:hyperlink r:id="rId88" w:history="1">
+      <w:hyperlink r:id="rId90" w:history="1">
         <w:r>
           <w:rPr>
             <w:rStyle w:val="Hyperlink"/>
@@ -16550,7 +16648,7 @@
       <w:r>
         <w:t xml:space="preserve"> so that anyone who knows the answer can help you. Additionally, you can check the </w:t>
       </w:r>
-      <w:hyperlink r:id="rId89" w:history="1">
+      <w:hyperlink r:id="rId91" w:history="1">
         <w:r>
           <w:rPr>
             <w:rStyle w:val="Hyperlink"/>
@@ -16616,7 +16714,7 @@
       <w:r>
         <w:t xml:space="preserve">For personal questions, send a private message in Canvas, using </w:t>
       </w:r>
-      <w:hyperlink r:id="rId90" w:history="1">
+      <w:hyperlink r:id="rId92" w:history="1">
         <w:r>
           <w:rPr>
             <w:rStyle w:val="Hyperlink"/>
@@ -16634,7 +16732,7 @@
       <w:r>
         <w:t xml:space="preserve">they meet all </w:t>
       </w:r>
-      <w:hyperlink r:id="rId91" w:history="1">
+      <w:hyperlink r:id="rId93" w:history="1">
         <w:r>
           <w:rPr>
             <w:rStyle w:val="Hyperlink"/>
@@ -16676,7 +16774,7 @@
               </wp:wrapPolygon>
             </wp:wrapTight>
             <wp:docPr id="408719510" name="Picture 2" descr="A qr code with a bird head&#10;&#10;Description automatically generated">
-              <a:hlinkClick xmlns:a="http://schemas.openxmlformats.org/drawingml/2006/main" r:id="rId92"/>
+              <a:hlinkClick xmlns:a="http://schemas.openxmlformats.org/drawingml/2006/main" r:id="rId94"/>
             </wp:docPr>
             <wp:cNvGraphicFramePr>
               <a:graphicFrameLocks xmlns:a="http://schemas.openxmlformats.org/drawingml/2006/main" noChangeAspect="1"/>
@@ -16686,14 +16784,14 @@
                 <pic:pic xmlns:pic="http://schemas.openxmlformats.org/drawingml/2006/picture">
                   <pic:nvPicPr>
                     <pic:cNvPr id="408719510" name="Picture 2" descr="A qr code with a bird head&#10;&#10;Description automatically generated">
-                      <a:hlinkClick r:id="rId92"/>
+                      <a:hlinkClick r:id="rId94"/>
                     </pic:cNvPr>
                     <pic:cNvPicPr>
                       <a:picLocks noChangeAspect="1" noChangeArrowheads="1"/>
                     </pic:cNvPicPr>
                   </pic:nvPicPr>
                   <pic:blipFill>
-                    <a:blip r:embed="rId93" cstate="print">
+                    <a:blip r:embed="rId95" cstate="print">
                       <a:extLst>
                         <a:ext uri="{28A0092B-C50C-407E-A947-70E740481C1C}">
                           <a14:useLocalDpi xmlns:a14="http://schemas.microsoft.com/office/drawing/2010/main" val="0"/>
@@ -16827,7 +16925,7 @@
         </w:rPr>
         <w:t xml:space="preserve">To join, use the QR code on the right or the </w:t>
       </w:r>
-      <w:hyperlink r:id="rId94" w:history="1">
+      <w:hyperlink r:id="rId96" w:history="1">
         <w:r>
           <w:rPr>
             <w:rStyle w:val="Hyperlink"/>
@@ -16881,7 +16979,7 @@
         </w:rPr>
         <w:t xml:space="preserve"> </w:t>
       </w:r>
-      <w:hyperlink r:id="rId95" w:history="1">
+      <w:hyperlink r:id="rId97" w:history="1">
         <w:r>
           <w:rPr>
             <w:rStyle w:val="Hyperlink"/>
@@ -16991,7 +17089,7 @@
       <w:r>
         <w:t xml:space="preserve">he </w:t>
       </w:r>
-      <w:hyperlink r:id="rId96" w:history="1">
+      <w:hyperlink r:id="rId98" w:history="1">
         <w:r>
           <w:rPr>
             <w:rStyle w:val="Hyperlink"/>
@@ -17017,7 +17115,7 @@
       <w:r>
         <w:t xml:space="preserve">ake appointments online by setting up an account with </w:t>
       </w:r>
-      <w:hyperlink r:id="rId97" w:history="1">
+      <w:hyperlink r:id="rId99" w:history="1">
         <w:proofErr w:type="spellStart"/>
         <w:r>
           <w:rPr>
@@ -17053,7 +17151,7 @@
           <w:position w:val="-6"/>
         </w:rPr>
         <w:drawing>
-          <wp:inline distT="0" distB="0" distL="0" distR="0" wp14:anchorId="2645B33F" wp14:editId="3E1E69E6">
+          <wp:inline distT="0" distB="0" distL="0" distR="0" wp14:anchorId="2645B33F" wp14:editId="7FE3CAE2">
             <wp:extent cx="212351" cy="219456"/>
             <wp:effectExtent l="0" t="0" r="0" b="9525"/>
             <wp:docPr id="11" name="Picture 11" descr="Ring Buoy on Noto Emoji Font 15.0"/>
@@ -17070,7 +17168,7 @@
                     </pic:cNvPicPr>
                   </pic:nvPicPr>
                   <pic:blipFill rotWithShape="1">
-                    <a:blip r:embed="rId98" cstate="print">
+                    <a:blip r:embed="rId100" cstate="print">
                       <a:duotone>
                         <a:schemeClr val="accent1">
                           <a:shade val="45000"/>
@@ -17128,7 +17226,7 @@
           <w:numId w:val="11"/>
         </w:numPr>
       </w:pPr>
-      <w:hyperlink r:id="rId99" w:history="1">
+      <w:hyperlink r:id="rId101" w:history="1">
         <w:r>
           <w:rPr>
             <w:rStyle w:val="Hyperlink"/>
@@ -17152,7 +17250,7 @@
           <w:numId w:val="11"/>
         </w:numPr>
       </w:pPr>
-      <w:hyperlink r:id="rId100" w:history="1">
+      <w:hyperlink r:id="rId102" w:history="1">
         <w:r>
           <w:rPr>
             <w:rStyle w:val="Hyperlink"/>
@@ -17176,7 +17274,7 @@
           <w:numId w:val="11"/>
         </w:numPr>
       </w:pPr>
-      <w:hyperlink r:id="rId101" w:history="1">
+      <w:hyperlink r:id="rId103" w:history="1">
         <w:r>
           <w:rPr>
             <w:rStyle w:val="Hyperlink"/>
@@ -17200,7 +17298,7 @@
           <w:numId w:val="11"/>
         </w:numPr>
       </w:pPr>
-      <w:hyperlink r:id="rId102" w:history="1">
+      <w:hyperlink r:id="rId104" w:history="1">
         <w:r>
           <w:rPr>
             <w:rStyle w:val="Hyperlink"/>
@@ -17231,7 +17329,7 @@
           <w:u w:val="none"/>
         </w:rPr>
       </w:pPr>
-      <w:hyperlink r:id="rId103" w:history="1">
+      <w:hyperlink r:id="rId105" w:history="1">
         <w:r>
           <w:rPr>
             <w:rStyle w:val="Hyperlink"/>
@@ -17253,7 +17351,7 @@
           <w:noProof/>
         </w:rPr>
         <w:drawing>
-          <wp:inline distT="0" distB="0" distL="0" distR="0" wp14:anchorId="7C691957" wp14:editId="3E903A6E">
+          <wp:inline distT="0" distB="0" distL="0" distR="0" wp14:anchorId="7C691957" wp14:editId="5397C169">
             <wp:extent cx="219456" cy="219456"/>
             <wp:effectExtent l="0" t="0" r="9525" b="9525"/>
             <wp:docPr id="14" name="Picture 14" descr="Icon&#10;&#10;Description automatically generated"/>
@@ -17268,7 +17366,7 @@
                     <pic:cNvPicPr/>
                   </pic:nvPicPr>
                   <pic:blipFill>
-                    <a:blip r:embed="rId104" cstate="print">
+                    <a:blip r:embed="rId106" cstate="print">
                       <a:extLst>
                         <a:ext uri="{28A0092B-C50C-407E-A947-70E740481C1C}">
                           <a14:useLocalDpi xmlns:a14="http://schemas.microsoft.com/office/drawing/2010/main" val="0"/>
@@ -17488,8 +17586,8 @@
           <w:u w:val="none"/>
         </w:rPr>
         <w:sectPr>
-          <w:footerReference w:type="default" r:id="rId105"/>
-          <w:footerReference w:type="first" r:id="rId106"/>
+          <w:footerReference w:type="default" r:id="rId107"/>
+          <w:footerReference w:type="first" r:id="rId108"/>
           <w:type w:val="continuous"/>
           <w:pgSz w:w="12240" w:h="15840"/>
           <w:pgMar w:top="1440" w:right="900" w:bottom="1440" w:left="1440" w:header="720" w:footer="720" w:gutter="0"/>
@@ -22326,7 +22424,7 @@
 
 <file path=word/webextensions/taskpanes.xml><?xml version="1.0" encoding="utf-8"?>
 <wetp:taskpanes xmlns:wetp="http://schemas.microsoft.com/office/webextensions/taskpanes/2010/11">
-  <wetp:taskpane dockstate="right" visibility="0" width="350" row="4">
+  <wetp:taskpane dockstate="right" visibility="0" width="350" row="1">
     <wetp:webextensionref xmlns:r="http://schemas.openxmlformats.org/officeDocument/2006/relationships" r:id="rId1"/>
   </wetp:taskpane>
   <wetp:taskpane dockstate="right" visibility="0" width="350" row="5">

</xml_diff>

<commit_message>
updates to final versions. pending info in yellow highlight
</commit_message>
<xml_diff>
--- a/TechComm/semester/2024-01-Spring/ShortGuide2TW-Spring24.docx
+++ b/TechComm/semester/2024-01-Spring/ShortGuide2TW-Spring24.docx
@@ -1925,25 +1925,7 @@
             <w:sz w:val="20"/>
             <w:szCs w:val="20"/>
           </w:rPr>
-          <w:t>details on Due Dates &amp; t</w:t>
-        </w:r>
-        <w:r>
-          <w:rPr>
-            <w:rStyle w:val="Hyperlink"/>
-            <w:rFonts w:ascii="Acherus Grotesque Light" w:eastAsia="Arial" w:hAnsi="Acherus Grotesque Light"/>
-            <w:sz w:val="20"/>
-            <w:szCs w:val="20"/>
-          </w:rPr>
-          <w:t>h</w:t>
-        </w:r>
-        <w:r>
-          <w:rPr>
-            <w:rStyle w:val="Hyperlink"/>
-            <w:rFonts w:ascii="Acherus Grotesque Light" w:eastAsia="Arial" w:hAnsi="Acherus Grotesque Light"/>
-            <w:sz w:val="20"/>
-            <w:szCs w:val="20"/>
-          </w:rPr>
-          <w:t>e Late Policy</w:t>
+          <w:t>details on Due Dates &amp; the Late Policy</w:t>
         </w:r>
       </w:hyperlink>
       <w:r>
@@ -6591,11 +6573,11 @@
         <w:pStyle w:val="Heading1"/>
       </w:pPr>
       <w:bookmarkStart w:id="47" w:name="_Toc92416444"/>
-      <w:bookmarkStart w:id="48" w:name="_Toc103729018"/>
-      <w:bookmarkStart w:id="49" w:name="_Toc104155368"/>
-      <w:bookmarkStart w:id="50" w:name="_Hlk78689133"/>
-      <w:bookmarkStart w:id="51" w:name="_Toc103729015"/>
-      <w:bookmarkStart w:id="52" w:name="_Toc155334469"/>
+      <w:bookmarkStart w:id="48" w:name="_Toc155334469"/>
+      <w:bookmarkStart w:id="49" w:name="_Toc103729018"/>
+      <w:bookmarkStart w:id="50" w:name="_Toc104155368"/>
+      <w:bookmarkStart w:id="51" w:name="_Hlk78689133"/>
+      <w:bookmarkStart w:id="52" w:name="_Toc103729015"/>
       <w:r>
         <w:lastRenderedPageBreak/>
         <w:t>Suggested</w:t>
@@ -6613,7 +6595,7 @@
       <w:r>
         <w:t>Due Dates</w:t>
       </w:r>
-      <w:bookmarkEnd w:id="52"/>
+      <w:bookmarkEnd w:id="48"/>
     </w:p>
     <w:p>
       <w:pPr>
@@ -7211,7 +7193,7 @@
                 <w:color w:val="861F41"/>
               </w:rPr>
               <w:drawing>
-                <wp:inline distT="0" distB="0" distL="0" distR="0" wp14:anchorId="3EE71D36" wp14:editId="681D769F">
+                <wp:inline distT="0" distB="0" distL="0" distR="0" wp14:anchorId="3EE71D36" wp14:editId="2B24FA88">
                   <wp:extent cx="821055" cy="566420"/>
                   <wp:effectExtent l="0" t="0" r="0" b="5080"/>
                   <wp:docPr id="38" name="Picture 38">
@@ -7409,7 +7391,7 @@
                 <w:color w:val="861F41"/>
               </w:rPr>
               <w:drawing>
-                <wp:inline distT="0" distB="0" distL="0" distR="0" wp14:anchorId="40421C3F" wp14:editId="596739B3">
+                <wp:inline distT="0" distB="0" distL="0" distR="0" wp14:anchorId="40421C3F" wp14:editId="05731623">
                   <wp:extent cx="831850" cy="575945"/>
                   <wp:effectExtent l="38100" t="38100" r="25400" b="52705"/>
                   <wp:docPr id="40" name="Picture 40">
@@ -7923,16 +7905,16 @@
         </w:tc>
       </w:tr>
     </w:tbl>
+    <w:bookmarkStart w:id="53" w:name="_Due_Dates_&amp;"/>
+    <w:bookmarkStart w:id="54" w:name="_Toc104155369"/>
+    <w:bookmarkStart w:id="55" w:name="_Toc155334470"/>
+    <w:bookmarkEnd w:id="49"/>
+    <w:bookmarkEnd w:id="50"/>
+    <w:bookmarkEnd w:id="53"/>
     <w:p>
       <w:pPr>
         <w:pStyle w:val="Heading1"/>
       </w:pPr>
-      <w:bookmarkStart w:id="53" w:name="_Due_Dates_&amp;"/>
-      <w:bookmarkStart w:id="54" w:name="_Toc104155369"/>
-      <w:bookmarkStart w:id="55" w:name="_Toc155334470"/>
-      <w:bookmarkEnd w:id="48"/>
-      <w:bookmarkEnd w:id="49"/>
-      <w:bookmarkEnd w:id="53"/>
       <w:r>
         <w:rPr>
           <w:rFonts w:ascii="Acherus Grotesque Medium" w:hAnsi="Acherus Grotesque Medium"/>
@@ -8129,8 +8111,8 @@
       <w:r>
         <w:t>Due Dates &amp; the Late Policy</w:t>
       </w:r>
-      <w:bookmarkEnd w:id="50"/>
       <w:bookmarkEnd w:id="51"/>
+      <w:bookmarkEnd w:id="52"/>
       <w:bookmarkEnd w:id="54"/>
       <w:bookmarkEnd w:id="55"/>
     </w:p>
@@ -9857,9 +9839,9 @@
       <w:pPr>
         <w:pStyle w:val="Heading1"/>
       </w:pPr>
-      <w:bookmarkStart w:id="60" w:name="_Toc103729016"/>
-      <w:bookmarkStart w:id="61" w:name="_Toc104155370"/>
-      <w:bookmarkStart w:id="62" w:name="_Toc155334471"/>
+      <w:bookmarkStart w:id="60" w:name="_Toc155334471"/>
+      <w:bookmarkStart w:id="61" w:name="_Toc103729016"/>
+      <w:bookmarkStart w:id="62" w:name="_Toc104155370"/>
       <w:r>
         <w:lastRenderedPageBreak/>
         <w:t>I</w:t>
@@ -9873,7 +9855,7 @@
       <w:r>
         <w:t xml:space="preserve"> Group Projects</w:t>
       </w:r>
-      <w:bookmarkEnd w:id="62"/>
+      <w:bookmarkEnd w:id="60"/>
     </w:p>
     <w:p>
       <w:pPr>
@@ -11004,8 +10986,8 @@
         <w:lastRenderedPageBreak/>
         <w:t>Sequence of Technical Writing Projects</w:t>
       </w:r>
-      <w:bookmarkEnd w:id="60"/>
       <w:bookmarkEnd w:id="61"/>
+      <w:bookmarkEnd w:id="62"/>
       <w:bookmarkEnd w:id="63"/>
     </w:p>
     <w:p>
@@ -11190,7 +11172,7 @@
           <w:noProof/>
         </w:rPr>
         <w:drawing>
-          <wp:anchor distT="0" distB="0" distL="114300" distR="114300" simplePos="0" relativeHeight="251836416" behindDoc="1" locked="0" layoutInCell="1" allowOverlap="1" wp14:anchorId="4A19EE0C" wp14:editId="4AD7F1E2">
+          <wp:anchor distT="0" distB="0" distL="114300" distR="114300" simplePos="0" relativeHeight="251836416" behindDoc="1" locked="0" layoutInCell="1" allowOverlap="1" wp14:anchorId="4A19EE0C" wp14:editId="5246E95A">
             <wp:simplePos x="0" y="0"/>
             <wp:positionH relativeFrom="column">
               <wp:posOffset>5494655</wp:posOffset>
@@ -12763,19 +12745,7 @@
           <w:rPr>
             <w:rStyle w:val="Hyperlink"/>
           </w:rPr>
-          <w:t>Unde</w:t>
-        </w:r>
-        <w:r>
-          <w:rPr>
-            <w:rStyle w:val="Hyperlink"/>
-          </w:rPr>
-          <w:t>r</w:t>
-        </w:r>
-        <w:r>
-          <w:rPr>
-            <w:rStyle w:val="Hyperlink"/>
-          </w:rPr>
-          <w:t>graduate Honor System</w:t>
+          <w:t>Undergraduate Honor System</w:t>
         </w:r>
       </w:hyperlink>
       <w:r>
@@ -12789,19 +12759,7 @@
           <w:rPr>
             <w:rStyle w:val="Hyperlink"/>
           </w:rPr>
-          <w:t xml:space="preserve">Principles </w:t>
-        </w:r>
-        <w:r>
-          <w:rPr>
-            <w:rStyle w:val="Hyperlink"/>
-          </w:rPr>
-          <w:t>o</w:t>
-        </w:r>
-        <w:r>
-          <w:rPr>
-            <w:rStyle w:val="Hyperlink"/>
-          </w:rPr>
-          <w:t>f Community</w:t>
+          <w:t>Principles of Community</w:t>
         </w:r>
       </w:hyperlink>
       <w:r>
@@ -13575,13 +13533,7 @@
               <w:cnfStyle w:val="000000100000" w:firstRow="0" w:lastRow="0" w:firstColumn="0" w:lastColumn="0" w:oddVBand="0" w:evenVBand="0" w:oddHBand="1" w:evenHBand="0" w:firstRowFirstColumn="0" w:firstRowLastColumn="0" w:lastRowFirstColumn="0" w:lastRowLastColumn="0"/>
             </w:pPr>
             <w:r>
-              <w:t xml:space="preserve">Marked within </w:t>
-            </w:r>
-            <w:r>
-              <w:t>48</w:t>
-            </w:r>
-            <w:r>
-              <w:t xml:space="preserve"> hours a</w:t>
+              <w:t>Marked within 48 hours a</w:t>
             </w:r>
             <w:r>
               <w:t>fter the Grace Period ends but allow a few days</w:t>
@@ -17479,21 +17431,7 @@
                   <w:rStyle w:val="Hyperlink"/>
                   <w:lang w:val="en"/>
                 </w:rPr>
-                <w:t>set your Can</w:t>
-              </w:r>
-              <w:r>
-                <w:rPr>
-                  <w:rStyle w:val="Hyperlink"/>
-                  <w:lang w:val="en"/>
-                </w:rPr>
-                <w:t>v</w:t>
-              </w:r>
-              <w:r>
-                <w:rPr>
-                  <w:rStyle w:val="Hyperlink"/>
-                  <w:lang w:val="en"/>
-                </w:rPr>
-                <w:t>as Notifications</w:t>
+                <w:t>set your Canvas Notifications</w:t>
               </w:r>
             </w:hyperlink>
             <w:r>
@@ -18048,21 +17986,7 @@
                   <w:rStyle w:val="Hyperlink"/>
                   <w:lang w:val="en"/>
                 </w:rPr>
-                <w:t xml:space="preserve">Inbox </w:t>
-              </w:r>
-              <w:r>
-                <w:rPr>
-                  <w:rStyle w:val="Hyperlink"/>
-                  <w:lang w:val="en"/>
-                </w:rPr>
-                <w:t>t</w:t>
-              </w:r>
-              <w:r>
-                <w:rPr>
-                  <w:rStyle w:val="Hyperlink"/>
-                  <w:lang w:val="en"/>
-                </w:rPr>
-                <w:t>ool in Canvas</w:t>
+                <w:t>Inbox tool in Canvas</w:t>
               </w:r>
             </w:hyperlink>
             <w:r>
@@ -18696,19 +18620,7 @@
           <w:rPr>
             <w:rStyle w:val="Hyperlink"/>
           </w:rPr>
-          <w:t>Writ</w:t>
-        </w:r>
-        <w:r>
-          <w:rPr>
-            <w:rStyle w:val="Hyperlink"/>
-          </w:rPr>
-          <w:t>i</w:t>
-        </w:r>
-        <w:r>
-          <w:rPr>
-            <w:rStyle w:val="Hyperlink"/>
-          </w:rPr>
-          <w:t>ng Center</w:t>
+          <w:t>Writing Center</w:t>
         </w:r>
       </w:hyperlink>
       <w:r>
@@ -18735,19 +18647,7 @@
           <w:rPr>
             <w:rStyle w:val="Hyperlink"/>
           </w:rPr>
-          <w:t>WC</w:t>
-        </w:r>
-        <w:r>
-          <w:rPr>
-            <w:rStyle w:val="Hyperlink"/>
-          </w:rPr>
-          <w:t>O</w:t>
-        </w:r>
-        <w:r>
-          <w:rPr>
-            <w:rStyle w:val="Hyperlink"/>
-          </w:rPr>
-          <w:t>nline</w:t>
+          <w:t>WCOnline</w:t>
         </w:r>
         <w:proofErr w:type="spellEnd"/>
       </w:hyperlink>
@@ -18777,7 +18677,7 @@
           <w:position w:val="-6"/>
         </w:rPr>
         <w:drawing>
-          <wp:inline distT="0" distB="0" distL="0" distR="0" wp14:anchorId="2645B33F" wp14:editId="7EE8FA51">
+          <wp:inline distT="0" distB="0" distL="0" distR="0" wp14:anchorId="2645B33F" wp14:editId="511CA085">
             <wp:extent cx="212351" cy="219456"/>
             <wp:effectExtent l="0" t="0" r="0" b="9525"/>
             <wp:docPr id="11" name="Picture 11" descr="Ring Buoy on Noto Emoji Font 15.0"/>
@@ -18858,21 +18758,7 @@
             <w:rStyle w:val="Hyperlink"/>
             <w:rFonts w:eastAsia="Arial"/>
           </w:rPr>
-          <w:t>Student Succ</w:t>
-        </w:r>
-        <w:r>
-          <w:rPr>
-            <w:rStyle w:val="Hyperlink"/>
-            <w:rFonts w:eastAsia="Arial"/>
-          </w:rPr>
-          <w:t>e</w:t>
-        </w:r>
-        <w:r>
-          <w:rPr>
-            <w:rStyle w:val="Hyperlink"/>
-            <w:rFonts w:eastAsia="Arial"/>
-          </w:rPr>
-          <w:t>ss Center</w:t>
+          <w:t>Student Success Center</w:t>
         </w:r>
       </w:hyperlink>
       <w:r>
@@ -18896,21 +18782,7 @@
             <w:rStyle w:val="Hyperlink"/>
             <w:rFonts w:eastAsia="Arial"/>
           </w:rPr>
-          <w:t>Multicultural Academic Opportunities Pr</w:t>
-        </w:r>
-        <w:r>
-          <w:rPr>
-            <w:rStyle w:val="Hyperlink"/>
-            <w:rFonts w:eastAsia="Arial"/>
-          </w:rPr>
-          <w:t>o</w:t>
-        </w:r>
-        <w:r>
-          <w:rPr>
-            <w:rStyle w:val="Hyperlink"/>
-            <w:rFonts w:eastAsia="Arial"/>
-          </w:rPr>
-          <w:t>gram</w:t>
+          <w:t>Multicultural Academic Opportunities Program</w:t>
         </w:r>
       </w:hyperlink>
       <w:r>
@@ -18934,21 +18806,7 @@
             <w:rStyle w:val="Hyperlink"/>
             <w:rFonts w:eastAsia="Arial"/>
           </w:rPr>
-          <w:t>Student Athl</w:t>
-        </w:r>
-        <w:r>
-          <w:rPr>
-            <w:rStyle w:val="Hyperlink"/>
-            <w:rFonts w:eastAsia="Arial"/>
-          </w:rPr>
-          <w:t>e</w:t>
-        </w:r>
-        <w:r>
-          <w:rPr>
-            <w:rStyle w:val="Hyperlink"/>
-            <w:rFonts w:eastAsia="Arial"/>
-          </w:rPr>
-          <w:t>te Academic Support Services</w:t>
+          <w:t>Student Athlete Academic Support Services</w:t>
         </w:r>
       </w:hyperlink>
       <w:r>
@@ -18972,21 +18830,7 @@
             <w:rStyle w:val="Hyperlink"/>
             <w:rFonts w:eastAsia="Arial"/>
           </w:rPr>
-          <w:t>University Academic Advisi</w:t>
-        </w:r>
-        <w:r>
-          <w:rPr>
-            <w:rStyle w:val="Hyperlink"/>
-            <w:rFonts w:eastAsia="Arial"/>
-          </w:rPr>
-          <w:t>n</w:t>
-        </w:r>
-        <w:r>
-          <w:rPr>
-            <w:rStyle w:val="Hyperlink"/>
-            <w:rFonts w:eastAsia="Arial"/>
-          </w:rPr>
-          <w:t>g Center</w:t>
+          <w:t>University Academic Advising Center</w:t>
         </w:r>
       </w:hyperlink>
       <w:r>
@@ -19017,21 +18861,7 @@
             <w:rStyle w:val="Hyperlink"/>
             <w:rFonts w:eastAsia="Arial"/>
           </w:rPr>
-          <w:t>Office of V</w:t>
-        </w:r>
-        <w:r>
-          <w:rPr>
-            <w:rStyle w:val="Hyperlink"/>
-            <w:rFonts w:eastAsia="Arial"/>
-          </w:rPr>
-          <w:t>e</w:t>
-        </w:r>
-        <w:r>
-          <w:rPr>
-            <w:rStyle w:val="Hyperlink"/>
-            <w:rFonts w:eastAsia="Arial"/>
-          </w:rPr>
-          <w:t>terans’ Services</w:t>
+          <w:t>Office of Veterans’ Services</w:t>
         </w:r>
       </w:hyperlink>
     </w:p>
@@ -19047,7 +18877,7 @@
           <w:noProof/>
         </w:rPr>
         <w:drawing>
-          <wp:inline distT="0" distB="0" distL="0" distR="0" wp14:anchorId="7C691957" wp14:editId="7E50DADB">
+          <wp:inline distT="0" distB="0" distL="0" distR="0" wp14:anchorId="7C691957" wp14:editId="1005FF37">
             <wp:extent cx="219456" cy="219456"/>
             <wp:effectExtent l="0" t="0" r="9525" b="9525"/>
             <wp:docPr id="14" name="Picture 14" descr="Icon&#10;&#10;Description automatically generated"/>

</xml_diff>